<commit_message>
django, creación de datos
</commit_message>
<xml_diff>
--- a/Trabajando con Entornos Virtuales.docx
+++ b/Trabajando con Entornos Virtuales.docx
@@ -997,8 +997,6 @@
     </w:p>
     <w:p/>
     <w:p>
-      <w:bookmarkStart w:id="0" w:name="_GoBack"/>
-      <w:bookmarkEnd w:id="0"/>
       <w:proofErr w:type="gramStart"/>
       <w:r>
         <w:t>Cómo crear el modelo de datos?</w:t>
@@ -1170,8 +1168,223 @@
         </w:drawing>
       </w:r>
     </w:p>
+    <w:p>
+      <w:r>
+        <w:t xml:space="preserve">Agrega la aplicación al </w:t>
+      </w:r>
+      <w:proofErr w:type="spellStart"/>
+      <w:r>
+        <w:t>prouyecto</w:t>
+      </w:r>
+      <w:proofErr w:type="spellEnd"/>
+      <w:r>
+        <w:t xml:space="preserve">, abriendo el archivo settings.py, </w:t>
+      </w:r>
+    </w:p>
+    <w:p>
+      <w:r>
+        <w:drawing>
+          <wp:inline distT="0" distB="0" distL="0" distR="0" wp14:anchorId="47875B73" wp14:editId="3FD5B961">
+            <wp:extent cx="5612130" cy="3140075"/>
+            <wp:effectExtent l="0" t="0" r="7620" b="3175"/>
+            <wp:docPr id="19" name="Imagen 19"/>
+            <wp:cNvGraphicFramePr>
+              <a:graphicFrameLocks xmlns:a="http://schemas.openxmlformats.org/drawingml/2006/main" noChangeAspect="1"/>
+            </wp:cNvGraphicFramePr>
+            <a:graphic xmlns:a="http://schemas.openxmlformats.org/drawingml/2006/main">
+              <a:graphicData uri="http://schemas.openxmlformats.org/drawingml/2006/picture">
+                <pic:pic xmlns:pic="http://schemas.openxmlformats.org/drawingml/2006/picture">
+                  <pic:nvPicPr>
+                    <pic:cNvPr id="1" name=""/>
+                    <pic:cNvPicPr/>
+                  </pic:nvPicPr>
+                  <pic:blipFill>
+                    <a:blip r:embed="rId23"/>
+                    <a:stretch>
+                      <a:fillRect/>
+                    </a:stretch>
+                  </pic:blipFill>
+                  <pic:spPr>
+                    <a:xfrm>
+                      <a:off x="0" y="0"/>
+                      <a:ext cx="5612130" cy="3140075"/>
+                    </a:xfrm>
+                    <a:prstGeom prst="rect">
+                      <a:avLst/>
+                    </a:prstGeom>
+                  </pic:spPr>
+                </pic:pic>
+              </a:graphicData>
+            </a:graphic>
+          </wp:inline>
+        </w:drawing>
+      </w:r>
+    </w:p>
+    <w:p/>
+    <w:p>
+      <w:r>
+        <w:t xml:space="preserve">Realiza la migración de la clase recién creada, por medio de: </w:t>
+      </w:r>
+    </w:p>
+    <w:p>
+      <w:r>
+        <w:drawing>
+          <wp:inline distT="0" distB="0" distL="0" distR="0" wp14:anchorId="7A013AFA" wp14:editId="73A43653">
+            <wp:extent cx="5612130" cy="991870"/>
+            <wp:effectExtent l="0" t="0" r="7620" b="0"/>
+            <wp:docPr id="20" name="Imagen 20"/>
+            <wp:cNvGraphicFramePr>
+              <a:graphicFrameLocks xmlns:a="http://schemas.openxmlformats.org/drawingml/2006/main" noChangeAspect="1"/>
+            </wp:cNvGraphicFramePr>
+            <a:graphic xmlns:a="http://schemas.openxmlformats.org/drawingml/2006/main">
+              <a:graphicData uri="http://schemas.openxmlformats.org/drawingml/2006/picture">
+                <pic:pic xmlns:pic="http://schemas.openxmlformats.org/drawingml/2006/picture">
+                  <pic:nvPicPr>
+                    <pic:cNvPr id="1" name=""/>
+                    <pic:cNvPicPr/>
+                  </pic:nvPicPr>
+                  <pic:blipFill>
+                    <a:blip r:embed="rId24"/>
+                    <a:stretch>
+                      <a:fillRect/>
+                    </a:stretch>
+                  </pic:blipFill>
+                  <pic:spPr>
+                    <a:xfrm>
+                      <a:off x="0" y="0"/>
+                      <a:ext cx="5612130" cy="991870"/>
+                    </a:xfrm>
+                    <a:prstGeom prst="rect">
+                      <a:avLst/>
+                    </a:prstGeom>
+                  </pic:spPr>
+                </pic:pic>
+              </a:graphicData>
+            </a:graphic>
+          </wp:inline>
+        </w:drawing>
+      </w:r>
+    </w:p>
+    <w:p>
+      <w:r>
+        <w:lastRenderedPageBreak/>
+        <w:t xml:space="preserve">Como se puede observar, arroja un error del tipo de dato imagen. Se debe instalar </w:t>
+      </w:r>
+      <w:proofErr w:type="spellStart"/>
+      <w:r>
+        <w:t>Pillow</w:t>
+      </w:r>
+      <w:proofErr w:type="spellEnd"/>
+      <w:r>
+        <w:t>, como indica a continuación.</w:t>
+      </w:r>
+    </w:p>
+    <w:p>
+      <w:r>
+        <w:drawing>
+          <wp:inline distT="0" distB="0" distL="0" distR="0" wp14:anchorId="2EB1AB14" wp14:editId="465FF9E1">
+            <wp:extent cx="5612130" cy="737235"/>
+            <wp:effectExtent l="0" t="0" r="7620" b="5715"/>
+            <wp:docPr id="21" name="Imagen 21"/>
+            <wp:cNvGraphicFramePr>
+              <a:graphicFrameLocks xmlns:a="http://schemas.openxmlformats.org/drawingml/2006/main" noChangeAspect="1"/>
+            </wp:cNvGraphicFramePr>
+            <a:graphic xmlns:a="http://schemas.openxmlformats.org/drawingml/2006/main">
+              <a:graphicData uri="http://schemas.openxmlformats.org/drawingml/2006/picture">
+                <pic:pic xmlns:pic="http://schemas.openxmlformats.org/drawingml/2006/picture">
+                  <pic:nvPicPr>
+                    <pic:cNvPr id="1" name=""/>
+                    <pic:cNvPicPr/>
+                  </pic:nvPicPr>
+                  <pic:blipFill>
+                    <a:blip r:embed="rId25"/>
+                    <a:stretch>
+                      <a:fillRect/>
+                    </a:stretch>
+                  </pic:blipFill>
+                  <pic:spPr>
+                    <a:xfrm>
+                      <a:off x="0" y="0"/>
+                      <a:ext cx="5612130" cy="737235"/>
+                    </a:xfrm>
+                    <a:prstGeom prst="rect">
+                      <a:avLst/>
+                    </a:prstGeom>
+                  </pic:spPr>
+                </pic:pic>
+              </a:graphicData>
+            </a:graphic>
+          </wp:inline>
+        </w:drawing>
+      </w:r>
+    </w:p>
+    <w:p/>
+    <w:p>
+      <w:r>
+        <w:t xml:space="preserve">Realiza nuevamente la migración, y observa los resultados. </w:t>
+      </w:r>
+    </w:p>
+    <w:p>
+      <w:r>
+        <w:drawing>
+          <wp:inline distT="0" distB="0" distL="0" distR="0" wp14:anchorId="7104F29C" wp14:editId="21789A70">
+            <wp:extent cx="5612130" cy="1278255"/>
+            <wp:effectExtent l="0" t="0" r="7620" b="0"/>
+            <wp:docPr id="23" name="Imagen 23"/>
+            <wp:cNvGraphicFramePr>
+              <a:graphicFrameLocks xmlns:a="http://schemas.openxmlformats.org/drawingml/2006/main" noChangeAspect="1"/>
+            </wp:cNvGraphicFramePr>
+            <a:graphic xmlns:a="http://schemas.openxmlformats.org/drawingml/2006/main">
+              <a:graphicData uri="http://schemas.openxmlformats.org/drawingml/2006/picture">
+                <pic:pic xmlns:pic="http://schemas.openxmlformats.org/drawingml/2006/picture">
+                  <pic:nvPicPr>
+                    <pic:cNvPr id="1" name=""/>
+                    <pic:cNvPicPr/>
+                  </pic:nvPicPr>
+                  <pic:blipFill>
+                    <a:blip r:embed="rId26"/>
+                    <a:stretch>
+                      <a:fillRect/>
+                    </a:stretch>
+                  </pic:blipFill>
+                  <pic:spPr>
+                    <a:xfrm>
+                      <a:off x="0" y="0"/>
+                      <a:ext cx="5612130" cy="1278255"/>
+                    </a:xfrm>
+                    <a:prstGeom prst="rect">
+                      <a:avLst/>
+                    </a:prstGeom>
+                  </pic:spPr>
+                </pic:pic>
+              </a:graphicData>
+            </a:graphic>
+          </wp:inline>
+        </w:drawing>
+      </w:r>
+    </w:p>
+    <w:p>
+      <w:r>
+        <w:t xml:space="preserve">Se ha creado la tabla en la base de datos. </w:t>
+      </w:r>
+    </w:p>
+    <w:p>
+      <w:r>
+        <w:t xml:space="preserve">Verifica el resultado, abriendo el archivo </w:t>
+      </w:r>
+      <w:proofErr w:type="spellStart"/>
+      <w:r>
+        <w:t>sqlite</w:t>
+      </w:r>
+      <w:proofErr w:type="spellEnd"/>
+      <w:r>
+        <w:t>, con algún visor online</w:t>
+      </w:r>
+      <w:bookmarkStart w:id="0" w:name="_GoBack"/>
+      <w:bookmarkEnd w:id="0"/>
+    </w:p>
     <w:sectPr>
-      <w:footerReference w:type="default" r:id="rId23"/>
+      <w:footerReference w:type="default" r:id="rId27"/>
       <w:pgSz w:w="12240" w:h="15840"/>
       <w:pgMar w:top="1417" w:right="1701" w:bottom="1417" w:left="1701" w:header="708" w:footer="708" w:gutter="0"/>
       <w:cols w:space="708"/>

</xml_diff>